<commit_message>
Se reacomodaron los CU
</commit_message>
<xml_diff>
--- a/Casos de Uso/CU010.docx
+++ b/Casos de Uso/CU010.docx
@@ -89,9 +89,18 @@
                     <w:rFonts w:cs="Arial"/>
                     <w:lang w:val="es-ES" w:eastAsia="en-US"/>
                   </w:rPr>
-                  <w:t>CU010</w:t>
+                  <w:t>CU0</w:t>
+                </w:r>
+                <w:r>
+                  <w:rPr>
+                    <w:rFonts w:cs="Arial"/>
+                    <w:lang w:val="es-ES" w:eastAsia="en-US"/>
+                  </w:rPr>
+                  <w:t>20</w:t>
                 </w:r>
               </w:p>
+              <w:bookmarkStart w:id="0" w:name="_GoBack" w:displacedByCustomXml="next"/>
+              <w:bookmarkEnd w:id="0" w:displacedByCustomXml="next"/>
             </w:sdtContent>
           </w:sdt>
         </w:tc>
@@ -600,15 +609,7 @@
               <w:rPr>
                 <w:lang w:val="es-ES" w:eastAsia="en-US"/>
               </w:rPr>
-              <w:t>lista de todos los REGISTROMANTENIMIENTO</w:t>
-            </w:r>
-            <w:bookmarkStart w:id="0" w:name="_GoBack"/>
-            <w:bookmarkEnd w:id="0"/>
-            <w:r>
-              <w:rPr>
-                <w:lang w:val="es-ES" w:eastAsia="en-US"/>
-              </w:rPr>
-              <w:t>.</w:t>
+              <w:t>lista de todos los REGISTROMANTENIMIENTO.</w:t>
             </w:r>
             <w:r>
               <w:rPr>
@@ -2593,6 +2594,7 @@
   <w:rsids>
     <w:rsidRoot w:val="005B05E1"/>
     <w:rsid w:val="002E2B43"/>
+    <w:rsid w:val="00552143"/>
     <w:rsid w:val="005B05E1"/>
     <w:rsid w:val="009B294F"/>
     <w:rsid w:val="00EA784E"/>

</xml_diff>